<commit_message>
Fix Ivanchenko review final
</commit_message>
<xml_diff>
--- a/doc/yahor/Ref_And_vedomost.docx
+++ b/doc/yahor/Ref_And_vedomost.docx
@@ -383,8 +383,6 @@
         </w:rPr>
         <w:t xml:space="preserve"> </w:t>
       </w:r>
-      <w:bookmarkStart w:id="0" w:name="_GoBack"/>
-      <w:bookmarkEnd w:id="0"/>
       <w:r>
         <w:rPr>
           <w:rFonts w:eastAsia="Calibri" w:cs="Times New Roman"/>
@@ -414,7 +412,15 @@
         <w:rPr>
           <w:rFonts w:eastAsia="Calibri" w:cs="Times New Roman"/>
         </w:rPr>
-        <w:t>в качестве основного формата данных для серверных запросов и ответов</w:t>
+        <w:t>в качестве осн</w:t>
+      </w:r>
+      <w:bookmarkStart w:id="0" w:name="_GoBack"/>
+      <w:bookmarkEnd w:id="0"/>
+      <w:r>
+        <w:rPr>
+          <w:rFonts w:eastAsia="Calibri" w:cs="Times New Roman"/>
+        </w:rPr>
+        <w:t>овного формата данных для серверных запросов и ответов</w:t>
       </w:r>
       <w:r>
         <w:rPr>
@@ -557,7 +563,7 @@
         <w:rPr>
           <w:rFonts w:eastAsia="Calibri"/>
         </w:rPr>
-        <w:t>80</w:t>
+        <w:t>86</w:t>
       </w:r>
       <w:r>
         <w:rPr>
@@ -568,14 +574,15 @@
       <w:r>
         <w:rPr>
           <w:rFonts w:eastAsia="Calibri"/>
+          <w:color w:val="FF0000"/>
         </w:rPr>
-        <w:t>24</w:t>
+        <w:t xml:space="preserve">24 </w:t>
       </w:r>
       <w:r>
         <w:rPr>
           <w:rFonts w:eastAsia="Calibri"/>
         </w:rPr>
-        <w:t xml:space="preserve"> рис., 1</w:t>
+        <w:t>рис., 1</w:t>
       </w:r>
       <w:r>
         <w:rPr>
@@ -643,7 +650,7 @@
       <w:tr>
         <w:trPr>
           <w:cantSplit/>
-          <w:trHeight w:val="1351"/>
+          <w:trHeight w:val="1354"/>
         </w:trPr>
         <w:tc>
           <w:tcPr>
@@ -1068,7 +1075,7 @@
       </w:tr>
       <w:tr>
         <w:trPr>
-          <w:trHeight w:val="414"/>
+          <w:trHeight w:val="225"/>
         </w:trPr>
         <w:tc>
           <w:tcPr>
@@ -1628,7 +1635,7 @@
                 <w:sz w:val="20"/>
                 <w:szCs w:val="20"/>
               </w:rPr>
-              <w:t>0</w:t>
+              <w:t>6</w:t>
             </w:r>
           </w:p>
         </w:tc>
@@ -2093,7 +2100,7 @@
                 <w:sz w:val="20"/>
                 <w:szCs w:val="20"/>
               </w:rPr>
-              <w:t>Модульная структура сервера</w:t>
+              <w:t>Архитектура веб-системы</w:t>
             </w:r>
           </w:p>
         </w:tc>
@@ -2595,507 +2602,7 @@
                 <w:sz w:val="20"/>
                 <w:szCs w:val="20"/>
               </w:rPr>
-              <w:t>Архитектура веб-системы</w:t>
-            </w:r>
-          </w:p>
-        </w:tc>
-        <w:tc>
-          <w:tcPr>
-            <w:tcW w:w="333" w:type="pct"/>
-            <w:tcBorders>
-              <w:top w:val="single" w:sz="4" w:space="0" w:color="auto"/>
-              <w:left w:val="single" w:sz="4" w:space="0" w:color="auto"/>
-              <w:bottom w:val="single" w:sz="4" w:space="0" w:color="auto"/>
-              <w:right w:val="single" w:sz="4" w:space="0" w:color="auto"/>
-            </w:tcBorders>
-            <w:vAlign w:val="center"/>
-            <w:hideMark/>
-          </w:tcPr>
-          <w:p>
-            <w:pPr>
-              <w:spacing w:line="240" w:lineRule="auto"/>
-              <w:ind w:firstLine="0"/>
-              <w:jc w:val="center"/>
-              <w:rPr>
-                <w:rFonts w:eastAsia="Calibri" w:cs="Times New Roman"/>
-                <w:sz w:val="20"/>
-                <w:szCs w:val="20"/>
-              </w:rPr>
-            </w:pPr>
-            <w:r>
-              <w:rPr>
-                <w:rFonts w:eastAsia="Calibri" w:cs="Times New Roman"/>
-                <w:sz w:val="20"/>
-                <w:szCs w:val="20"/>
-              </w:rPr>
-              <w:t>1</w:t>
-            </w:r>
-          </w:p>
-        </w:tc>
-        <w:tc>
-          <w:tcPr>
-            <w:tcW w:w="817" w:type="pct"/>
-            <w:gridSpan w:val="2"/>
-            <w:tcBorders>
-              <w:top w:val="single" w:sz="4" w:space="0" w:color="auto"/>
-              <w:left w:val="single" w:sz="4" w:space="0" w:color="auto"/>
-              <w:bottom w:val="single" w:sz="4" w:space="0" w:color="auto"/>
-              <w:right w:val="single" w:sz="4" w:space="0" w:color="auto"/>
-            </w:tcBorders>
-          </w:tcPr>
-          <w:p>
-            <w:pPr>
-              <w:tabs>
-                <w:tab w:val="left" w:pos="0"/>
-              </w:tabs>
-              <w:spacing w:line="240" w:lineRule="auto"/>
-              <w:ind w:firstLine="0"/>
-              <w:jc w:val="left"/>
-              <w:rPr>
-                <w:rFonts w:eastAsia="Calibri" w:cs="Times New Roman"/>
-                <w:sz w:val="20"/>
-                <w:szCs w:val="20"/>
-              </w:rPr>
-            </w:pPr>
-          </w:p>
-        </w:tc>
-      </w:tr>
-      <w:tr>
-        <w:trPr>
-          <w:trHeight w:val="442"/>
-        </w:trPr>
-        <w:tc>
-          <w:tcPr>
-            <w:tcW w:w="333" w:type="pct"/>
-            <w:tcBorders>
-              <w:top w:val="single" w:sz="4" w:space="0" w:color="auto"/>
-              <w:left w:val="single" w:sz="4" w:space="0" w:color="auto"/>
-              <w:bottom w:val="single" w:sz="4" w:space="0" w:color="auto"/>
-              <w:right w:val="single" w:sz="4" w:space="0" w:color="auto"/>
-            </w:tcBorders>
-            <w:vAlign w:val="center"/>
-            <w:hideMark/>
-          </w:tcPr>
-          <w:p>
-            <w:pPr>
-              <w:spacing w:line="240" w:lineRule="auto"/>
-              <w:ind w:firstLine="0"/>
-              <w:jc w:val="center"/>
-              <w:rPr>
-                <w:rFonts w:eastAsia="Calibri" w:cs="Times New Roman"/>
-                <w:sz w:val="20"/>
-                <w:szCs w:val="20"/>
-              </w:rPr>
-            </w:pPr>
-            <w:r>
-              <w:rPr>
-                <w:rFonts w:eastAsia="Calibri" w:cs="Times New Roman"/>
-                <w:sz w:val="20"/>
-                <w:szCs w:val="20"/>
-              </w:rPr>
-              <w:t>9</w:t>
-            </w:r>
-          </w:p>
-        </w:tc>
-        <w:tc>
-          <w:tcPr>
-            <w:tcW w:w="304" w:type="pct"/>
-            <w:tcBorders>
-              <w:top w:val="single" w:sz="4" w:space="0" w:color="auto"/>
-              <w:left w:val="single" w:sz="4" w:space="0" w:color="auto"/>
-              <w:bottom w:val="single" w:sz="4" w:space="0" w:color="auto"/>
-              <w:right w:val="single" w:sz="4" w:space="0" w:color="auto"/>
-            </w:tcBorders>
-            <w:vAlign w:val="center"/>
-            <w:hideMark/>
-          </w:tcPr>
-          <w:p>
-            <w:pPr>
-              <w:spacing w:line="240" w:lineRule="auto"/>
-              <w:ind w:firstLine="0"/>
-              <w:jc w:val="center"/>
-              <w:rPr>
-                <w:rFonts w:eastAsia="Calibri" w:cs="Times New Roman"/>
-                <w:sz w:val="20"/>
-                <w:szCs w:val="20"/>
-              </w:rPr>
-            </w:pPr>
-            <w:r>
-              <w:rPr>
-                <w:rFonts w:eastAsia="Calibri" w:cs="Times New Roman"/>
-                <w:sz w:val="20"/>
-                <w:szCs w:val="20"/>
-              </w:rPr>
-              <w:t>А</w:t>
-            </w:r>
-            <w:proofErr w:type="gramStart"/>
-            <w:r>
-              <w:rPr>
-                <w:rFonts w:eastAsia="Calibri" w:cs="Times New Roman"/>
-                <w:sz w:val="20"/>
-                <w:szCs w:val="20"/>
-              </w:rPr>
-              <w:t>4</w:t>
-            </w:r>
-            <w:proofErr w:type="gramEnd"/>
-          </w:p>
-        </w:tc>
-        <w:tc>
-          <w:tcPr>
-            <w:tcW w:w="1403" w:type="pct"/>
-            <w:gridSpan w:val="3"/>
-            <w:tcBorders>
-              <w:top w:val="single" w:sz="4" w:space="0" w:color="auto"/>
-              <w:left w:val="single" w:sz="4" w:space="0" w:color="auto"/>
-              <w:bottom w:val="single" w:sz="4" w:space="0" w:color="auto"/>
-              <w:right w:val="single" w:sz="4" w:space="0" w:color="auto"/>
-            </w:tcBorders>
-            <w:vAlign w:val="center"/>
-            <w:hideMark/>
-          </w:tcPr>
-          <w:p>
-            <w:pPr>
-              <w:spacing w:line="240" w:lineRule="auto"/>
-              <w:ind w:firstLine="0"/>
-              <w:jc w:val="left"/>
-              <w:rPr>
-                <w:rFonts w:eastAsia="Calibri" w:cs="Times New Roman"/>
-                <w:spacing w:val="-2"/>
-                <w:sz w:val="20"/>
-                <w:szCs w:val="20"/>
-              </w:rPr>
-            </w:pPr>
-            <w:r>
-              <w:rPr>
-                <w:rFonts w:eastAsia="Calibri" w:cs="Times New Roman"/>
-                <w:spacing w:val="-2"/>
-                <w:sz w:val="20"/>
-                <w:szCs w:val="20"/>
-              </w:rPr>
-              <w:t>ДП–30701114</w:t>
-            </w:r>
-            <w:r>
-              <w:rPr>
-                <w:rFonts w:eastAsia="Calibri" w:cs="Times New Roman"/>
-                <w:spacing w:val="-2"/>
-                <w:sz w:val="20"/>
-                <w:szCs w:val="20"/>
-                <w:lang w:val="en-US"/>
-              </w:rPr>
-              <w:t>/</w:t>
-            </w:r>
-            <w:r>
-              <w:rPr>
-                <w:rFonts w:eastAsia="Calibri" w:cs="Times New Roman"/>
-                <w:spacing w:val="-2"/>
-                <w:sz w:val="20"/>
-                <w:szCs w:val="20"/>
-              </w:rPr>
-              <w:t>06–2019-0</w:t>
-            </w:r>
-            <w:r>
-              <w:rPr>
-                <w:rFonts w:eastAsia="Calibri" w:cs="Times New Roman"/>
-                <w:spacing w:val="-2"/>
-                <w:sz w:val="20"/>
-                <w:szCs w:val="20"/>
-                <w:lang w:val="en-US"/>
-              </w:rPr>
-              <w:t>5-</w:t>
-            </w:r>
-            <w:r>
-              <w:rPr>
-                <w:rFonts w:eastAsia="Calibri" w:cs="Times New Roman"/>
-                <w:spacing w:val="-2"/>
-                <w:sz w:val="20"/>
-                <w:szCs w:val="20"/>
-              </w:rPr>
-              <w:t>ПЛ</w:t>
-            </w:r>
-          </w:p>
-        </w:tc>
-        <w:tc>
-          <w:tcPr>
-            <w:tcW w:w="1810" w:type="pct"/>
-            <w:tcBorders>
-              <w:top w:val="single" w:sz="4" w:space="0" w:color="auto"/>
-              <w:left w:val="single" w:sz="4" w:space="0" w:color="auto"/>
-              <w:bottom w:val="single" w:sz="4" w:space="0" w:color="auto"/>
-              <w:right w:val="single" w:sz="4" w:space="0" w:color="auto"/>
-            </w:tcBorders>
-          </w:tcPr>
-          <w:p>
-            <w:pPr>
-              <w:widowControl w:val="0"/>
-              <w:autoSpaceDE w:val="0"/>
-              <w:autoSpaceDN w:val="0"/>
-              <w:adjustRightInd w:val="0"/>
-              <w:spacing w:line="240" w:lineRule="auto"/>
-              <w:ind w:firstLine="0"/>
-              <w:jc w:val="left"/>
-              <w:rPr>
-                <w:rFonts w:eastAsia="Times New Roman" w:cs="Times New Roman"/>
-                <w:sz w:val="20"/>
-                <w:szCs w:val="20"/>
-              </w:rPr>
-            </w:pPr>
-            <w:r>
-              <w:rPr>
-                <w:rFonts w:eastAsia="Times New Roman" w:cs="Times New Roman"/>
-                <w:sz w:val="20"/>
-                <w:szCs w:val="20"/>
-              </w:rPr>
-              <w:t>Общая схема обработки GET-запроса на веб-сервере</w:t>
-            </w:r>
-          </w:p>
-        </w:tc>
-        <w:tc>
-          <w:tcPr>
-            <w:tcW w:w="333" w:type="pct"/>
-            <w:tcBorders>
-              <w:top w:val="single" w:sz="4" w:space="0" w:color="auto"/>
-              <w:left w:val="single" w:sz="4" w:space="0" w:color="auto"/>
-              <w:bottom w:val="single" w:sz="4" w:space="0" w:color="auto"/>
-              <w:right w:val="single" w:sz="4" w:space="0" w:color="auto"/>
-            </w:tcBorders>
-            <w:vAlign w:val="center"/>
-            <w:hideMark/>
-          </w:tcPr>
-          <w:p>
-            <w:pPr>
-              <w:spacing w:line="240" w:lineRule="auto"/>
-              <w:ind w:firstLine="0"/>
-              <w:jc w:val="center"/>
-              <w:rPr>
-                <w:rFonts w:eastAsia="Calibri" w:cs="Times New Roman"/>
-                <w:sz w:val="20"/>
-                <w:szCs w:val="20"/>
-              </w:rPr>
-            </w:pPr>
-            <w:r>
-              <w:rPr>
-                <w:rFonts w:eastAsia="Calibri" w:cs="Times New Roman"/>
-                <w:sz w:val="20"/>
-                <w:szCs w:val="20"/>
-              </w:rPr>
-              <w:t>1</w:t>
-            </w:r>
-          </w:p>
-        </w:tc>
-        <w:tc>
-          <w:tcPr>
-            <w:tcW w:w="817" w:type="pct"/>
-            <w:gridSpan w:val="2"/>
-            <w:tcBorders>
-              <w:top w:val="single" w:sz="4" w:space="0" w:color="auto"/>
-              <w:left w:val="single" w:sz="4" w:space="0" w:color="auto"/>
-              <w:bottom w:val="single" w:sz="4" w:space="0" w:color="auto"/>
-              <w:right w:val="single" w:sz="4" w:space="0" w:color="auto"/>
-            </w:tcBorders>
-          </w:tcPr>
-          <w:p>
-            <w:pPr>
-              <w:tabs>
-                <w:tab w:val="left" w:pos="0"/>
-              </w:tabs>
-              <w:spacing w:line="240" w:lineRule="auto"/>
-              <w:ind w:firstLine="0"/>
-              <w:jc w:val="left"/>
-              <w:rPr>
-                <w:rFonts w:eastAsia="Calibri" w:cs="Times New Roman"/>
-                <w:sz w:val="20"/>
-                <w:szCs w:val="20"/>
-              </w:rPr>
-            </w:pPr>
-          </w:p>
-        </w:tc>
-      </w:tr>
-      <w:tr>
-        <w:trPr>
-          <w:trHeight w:val="405"/>
-        </w:trPr>
-        <w:tc>
-          <w:tcPr>
-            <w:tcW w:w="333" w:type="pct"/>
-            <w:tcBorders>
-              <w:top w:val="single" w:sz="4" w:space="0" w:color="auto"/>
-              <w:left w:val="single" w:sz="4" w:space="0" w:color="auto"/>
-              <w:bottom w:val="single" w:sz="4" w:space="0" w:color="auto"/>
-              <w:right w:val="single" w:sz="4" w:space="0" w:color="auto"/>
-            </w:tcBorders>
-            <w:vAlign w:val="center"/>
-            <w:hideMark/>
-          </w:tcPr>
-          <w:p>
-            <w:pPr>
-              <w:spacing w:line="240" w:lineRule="auto"/>
-              <w:ind w:firstLine="0"/>
-              <w:jc w:val="center"/>
-              <w:rPr>
-                <w:rFonts w:eastAsia="Calibri" w:cs="Times New Roman"/>
-                <w:sz w:val="20"/>
-                <w:szCs w:val="20"/>
-              </w:rPr>
-            </w:pPr>
-            <w:r>
-              <w:rPr>
-                <w:rFonts w:eastAsia="Calibri" w:cs="Times New Roman"/>
-                <w:sz w:val="20"/>
-                <w:szCs w:val="20"/>
-              </w:rPr>
-              <w:t>10</w:t>
-            </w:r>
-          </w:p>
-        </w:tc>
-        <w:tc>
-          <w:tcPr>
-            <w:tcW w:w="304" w:type="pct"/>
-            <w:tcBorders>
-              <w:top w:val="single" w:sz="4" w:space="0" w:color="auto"/>
-              <w:left w:val="single" w:sz="4" w:space="0" w:color="auto"/>
-              <w:bottom w:val="single" w:sz="4" w:space="0" w:color="auto"/>
-              <w:right w:val="single" w:sz="4" w:space="0" w:color="auto"/>
-            </w:tcBorders>
-            <w:vAlign w:val="center"/>
-            <w:hideMark/>
-          </w:tcPr>
-          <w:p>
-            <w:pPr>
-              <w:spacing w:line="240" w:lineRule="auto"/>
-              <w:ind w:firstLine="0"/>
-              <w:jc w:val="center"/>
-              <w:rPr>
-                <w:rFonts w:eastAsia="Calibri" w:cs="Times New Roman"/>
-                <w:sz w:val="20"/>
-                <w:szCs w:val="20"/>
-              </w:rPr>
-            </w:pPr>
-            <w:r>
-              <w:rPr>
-                <w:rFonts w:eastAsia="Calibri" w:cs="Times New Roman"/>
-                <w:sz w:val="20"/>
-                <w:szCs w:val="20"/>
-              </w:rPr>
-              <w:t>А</w:t>
-            </w:r>
-            <w:proofErr w:type="gramStart"/>
-            <w:r>
-              <w:rPr>
-                <w:rFonts w:eastAsia="Calibri" w:cs="Times New Roman"/>
-                <w:sz w:val="20"/>
-                <w:szCs w:val="20"/>
-              </w:rPr>
-              <w:t>4</w:t>
-            </w:r>
-            <w:proofErr w:type="gramEnd"/>
-          </w:p>
-        </w:tc>
-        <w:tc>
-          <w:tcPr>
-            <w:tcW w:w="1403" w:type="pct"/>
-            <w:gridSpan w:val="3"/>
-            <w:tcBorders>
-              <w:top w:val="single" w:sz="4" w:space="0" w:color="auto"/>
-              <w:left w:val="single" w:sz="4" w:space="0" w:color="auto"/>
-              <w:bottom w:val="single" w:sz="4" w:space="0" w:color="auto"/>
-              <w:right w:val="single" w:sz="4" w:space="0" w:color="auto"/>
-            </w:tcBorders>
-            <w:vAlign w:val="center"/>
-            <w:hideMark/>
-          </w:tcPr>
-          <w:p>
-            <w:pPr>
-              <w:spacing w:line="240" w:lineRule="auto"/>
-              <w:ind w:firstLine="0"/>
-              <w:jc w:val="left"/>
-              <w:rPr>
-                <w:rFonts w:eastAsia="Calibri" w:cs="Times New Roman"/>
-                <w:spacing w:val="-2"/>
-                <w:sz w:val="20"/>
-                <w:szCs w:val="20"/>
-              </w:rPr>
-            </w:pPr>
-            <w:r>
-              <w:rPr>
-                <w:rFonts w:eastAsia="Calibri" w:cs="Times New Roman"/>
-                <w:spacing w:val="-2"/>
-                <w:sz w:val="20"/>
-                <w:szCs w:val="20"/>
-              </w:rPr>
-              <w:t>ДП–30701114</w:t>
-            </w:r>
-            <w:r>
-              <w:rPr>
-                <w:rFonts w:eastAsia="Calibri" w:cs="Times New Roman"/>
-                <w:spacing w:val="-2"/>
-                <w:sz w:val="20"/>
-                <w:szCs w:val="20"/>
-                <w:lang w:val="en-US"/>
-              </w:rPr>
-              <w:t>/</w:t>
-            </w:r>
-            <w:r>
-              <w:rPr>
-                <w:rFonts w:eastAsia="Calibri" w:cs="Times New Roman"/>
-                <w:spacing w:val="-2"/>
-                <w:sz w:val="20"/>
-                <w:szCs w:val="20"/>
-              </w:rPr>
-              <w:t>06–2019-0</w:t>
-            </w:r>
-            <w:r>
-              <w:rPr>
-                <w:rFonts w:eastAsia="Calibri" w:cs="Times New Roman"/>
-                <w:spacing w:val="-2"/>
-                <w:sz w:val="20"/>
-                <w:szCs w:val="20"/>
-                <w:lang w:val="en-US"/>
-              </w:rPr>
-              <w:t>6-</w:t>
-            </w:r>
-            <w:r>
-              <w:rPr>
-                <w:rFonts w:eastAsia="Calibri" w:cs="Times New Roman"/>
-                <w:spacing w:val="-2"/>
-                <w:sz w:val="20"/>
-                <w:szCs w:val="20"/>
-              </w:rPr>
-              <w:t>ПЛ</w:t>
-            </w:r>
-          </w:p>
-        </w:tc>
-        <w:tc>
-          <w:tcPr>
-            <w:tcW w:w="1810" w:type="pct"/>
-            <w:tcBorders>
-              <w:top w:val="single" w:sz="4" w:space="0" w:color="auto"/>
-              <w:left w:val="single" w:sz="4" w:space="0" w:color="auto"/>
-              <w:bottom w:val="single" w:sz="4" w:space="0" w:color="auto"/>
-              <w:right w:val="single" w:sz="4" w:space="0" w:color="auto"/>
-            </w:tcBorders>
-          </w:tcPr>
-          <w:p>
-            <w:pPr>
-              <w:widowControl w:val="0"/>
-              <w:autoSpaceDE w:val="0"/>
-              <w:autoSpaceDN w:val="0"/>
-              <w:adjustRightInd w:val="0"/>
-              <w:spacing w:line="240" w:lineRule="auto"/>
-              <w:ind w:firstLine="0"/>
-              <w:jc w:val="left"/>
-              <w:rPr>
-                <w:rFonts w:eastAsia="Times New Roman" w:cs="Times New Roman"/>
-                <w:sz w:val="20"/>
-                <w:szCs w:val="20"/>
-              </w:rPr>
-            </w:pPr>
-            <w:r>
-              <w:rPr>
-                <w:rFonts w:eastAsia="Times New Roman" w:cs="Times New Roman"/>
-                <w:sz w:val="20"/>
-                <w:szCs w:val="20"/>
-              </w:rPr>
-              <w:t>Общая схема обработки POST-запроса на веб-сервере</w:t>
+              <w:t>Спроектированная архитектура компонентов серверного модуля</w:t>
             </w:r>
           </w:p>
         </w:tc>
@@ -3193,7 +2700,7 @@
                 <w:sz w:val="20"/>
                 <w:szCs w:val="20"/>
               </w:rPr>
-              <w:t>11</w:t>
+              <w:t>9</w:t>
             </w:r>
           </w:p>
         </w:tc>
@@ -3301,7 +2808,7 @@
                 <w:szCs w:val="20"/>
                 <w:lang w:val="en-US"/>
               </w:rPr>
-              <w:t>7-</w:t>
+              <w:t>5-</w:t>
             </w:r>
             <w:r>
               <w:rPr>
@@ -3326,22 +2833,26 @@
           </w:tcPr>
           <w:p>
             <w:pPr>
-              <w:spacing w:line="240" w:lineRule="auto"/>
-              <w:ind w:firstLine="0"/>
-              <w:jc w:val="left"/>
-              <w:rPr>
-                <w:rFonts w:cs="Times New Roman"/>
-                <w:sz w:val="20"/>
-                <w:szCs w:val="20"/>
-              </w:rPr>
-            </w:pPr>
-            <w:r>
-              <w:rPr>
-                <w:rFonts w:cs="Times New Roman"/>
-                <w:sz w:val="20"/>
-                <w:szCs w:val="20"/>
-              </w:rPr>
-              <w:t>Физическая модель базы данных на уровне таблиц</w:t>
+              <w:widowControl w:val="0"/>
+              <w:autoSpaceDE w:val="0"/>
+              <w:autoSpaceDN w:val="0"/>
+              <w:adjustRightInd w:val="0"/>
+              <w:spacing w:line="240" w:lineRule="auto"/>
+              <w:ind w:firstLine="0"/>
+              <w:jc w:val="left"/>
+              <w:rPr>
+                <w:rFonts w:eastAsia="Times New Roman" w:cs="Times New Roman"/>
+                <w:sz w:val="20"/>
+                <w:szCs w:val="20"/>
+              </w:rPr>
+            </w:pPr>
+            <w:r>
+              <w:rPr>
+                <w:rFonts w:eastAsia="Times New Roman" w:cs="Times New Roman"/>
+                <w:sz w:val="20"/>
+                <w:szCs w:val="20"/>
+              </w:rPr>
+              <w:t>Общая схема обработки GET-запроса на веб-сервере</w:t>
             </w:r>
           </w:p>
         </w:tc>
@@ -3408,7 +2919,7 @@
       </w:tr>
       <w:tr>
         <w:trPr>
-          <w:trHeight w:val="529"/>
+          <w:trHeight w:val="406"/>
         </w:trPr>
         <w:tc>
           <w:tcPr>
@@ -3439,7 +2950,7 @@
                 <w:sz w:val="20"/>
                 <w:szCs w:val="20"/>
               </w:rPr>
-              <w:t>12</w:t>
+              <w:t>10</w:t>
             </w:r>
           </w:p>
         </w:tc>
@@ -3537,6 +3048,502 @@
                 <w:sz w:val="20"/>
                 <w:szCs w:val="20"/>
               </w:rPr>
+              <w:t>06–2019-0</w:t>
+            </w:r>
+            <w:r>
+              <w:rPr>
+                <w:rFonts w:eastAsia="Calibri" w:cs="Times New Roman"/>
+                <w:spacing w:val="-2"/>
+                <w:sz w:val="20"/>
+                <w:szCs w:val="20"/>
+                <w:lang w:val="en-US"/>
+              </w:rPr>
+              <w:t>6-</w:t>
+            </w:r>
+            <w:r>
+              <w:rPr>
+                <w:rFonts w:eastAsia="Calibri" w:cs="Times New Roman"/>
+                <w:spacing w:val="-2"/>
+                <w:sz w:val="20"/>
+                <w:szCs w:val="20"/>
+              </w:rPr>
+              <w:t>ПЛ</w:t>
+            </w:r>
+          </w:p>
+        </w:tc>
+        <w:tc>
+          <w:tcPr>
+            <w:tcW w:w="1810" w:type="pct"/>
+            <w:tcBorders>
+              <w:top w:val="single" w:sz="4" w:space="0" w:color="auto"/>
+              <w:left w:val="single" w:sz="4" w:space="0" w:color="auto"/>
+              <w:bottom w:val="single" w:sz="4" w:space="0" w:color="auto"/>
+              <w:right w:val="single" w:sz="4" w:space="0" w:color="auto"/>
+            </w:tcBorders>
+          </w:tcPr>
+          <w:p>
+            <w:pPr>
+              <w:widowControl w:val="0"/>
+              <w:autoSpaceDE w:val="0"/>
+              <w:autoSpaceDN w:val="0"/>
+              <w:adjustRightInd w:val="0"/>
+              <w:spacing w:line="240" w:lineRule="auto"/>
+              <w:ind w:firstLine="0"/>
+              <w:jc w:val="left"/>
+              <w:rPr>
+                <w:rFonts w:eastAsia="Times New Roman" w:cs="Times New Roman"/>
+                <w:sz w:val="20"/>
+                <w:szCs w:val="20"/>
+              </w:rPr>
+            </w:pPr>
+            <w:r>
+              <w:rPr>
+                <w:rFonts w:eastAsia="Times New Roman" w:cs="Times New Roman"/>
+                <w:sz w:val="20"/>
+                <w:szCs w:val="20"/>
+              </w:rPr>
+              <w:t>Общая схема обработки POST-запроса на веб-сервере</w:t>
+            </w:r>
+          </w:p>
+        </w:tc>
+        <w:tc>
+          <w:tcPr>
+            <w:tcW w:w="333" w:type="pct"/>
+            <w:tcBorders>
+              <w:top w:val="single" w:sz="4" w:space="0" w:color="auto"/>
+              <w:left w:val="single" w:sz="4" w:space="0" w:color="auto"/>
+              <w:bottom w:val="single" w:sz="4" w:space="0" w:color="auto"/>
+              <w:right w:val="single" w:sz="4" w:space="0" w:color="auto"/>
+            </w:tcBorders>
+            <w:vAlign w:val="center"/>
+            <w:hideMark/>
+          </w:tcPr>
+          <w:p>
+            <w:pPr>
+              <w:spacing w:line="240" w:lineRule="auto"/>
+              <w:ind w:firstLine="0"/>
+              <w:jc w:val="center"/>
+              <w:rPr>
+                <w:rFonts w:eastAsia="Calibri" w:cs="Times New Roman"/>
+                <w:sz w:val="20"/>
+                <w:szCs w:val="20"/>
+              </w:rPr>
+            </w:pPr>
+            <w:r>
+              <w:rPr>
+                <w:rFonts w:eastAsia="Calibri" w:cs="Times New Roman"/>
+                <w:sz w:val="20"/>
+                <w:szCs w:val="20"/>
+              </w:rPr>
+              <w:t>1</w:t>
+            </w:r>
+          </w:p>
+        </w:tc>
+        <w:tc>
+          <w:tcPr>
+            <w:tcW w:w="817" w:type="pct"/>
+            <w:gridSpan w:val="2"/>
+            <w:tcBorders>
+              <w:top w:val="single" w:sz="4" w:space="0" w:color="auto"/>
+              <w:left w:val="single" w:sz="4" w:space="0" w:color="auto"/>
+              <w:bottom w:val="single" w:sz="4" w:space="0" w:color="auto"/>
+              <w:right w:val="single" w:sz="4" w:space="0" w:color="auto"/>
+            </w:tcBorders>
+          </w:tcPr>
+          <w:p>
+            <w:pPr>
+              <w:tabs>
+                <w:tab w:val="left" w:pos="0"/>
+              </w:tabs>
+              <w:spacing w:line="240" w:lineRule="auto"/>
+              <w:ind w:firstLine="0"/>
+              <w:jc w:val="left"/>
+              <w:rPr>
+                <w:rFonts w:eastAsia="Calibri" w:cs="Times New Roman"/>
+                <w:sz w:val="20"/>
+                <w:szCs w:val="20"/>
+              </w:rPr>
+            </w:pPr>
+          </w:p>
+        </w:tc>
+      </w:tr>
+      <w:tr>
+        <w:trPr>
+          <w:trHeight w:val="255"/>
+        </w:trPr>
+        <w:tc>
+          <w:tcPr>
+            <w:tcW w:w="333" w:type="pct"/>
+            <w:tcBorders>
+              <w:top w:val="single" w:sz="4" w:space="0" w:color="auto"/>
+              <w:left w:val="single" w:sz="4" w:space="0" w:color="auto"/>
+              <w:bottom w:val="single" w:sz="4" w:space="0" w:color="auto"/>
+              <w:right w:val="single" w:sz="4" w:space="0" w:color="auto"/>
+            </w:tcBorders>
+            <w:vAlign w:val="center"/>
+            <w:hideMark/>
+          </w:tcPr>
+          <w:p>
+            <w:pPr>
+              <w:spacing w:line="240" w:lineRule="auto"/>
+              <w:ind w:firstLine="0"/>
+              <w:jc w:val="center"/>
+              <w:rPr>
+                <w:rFonts w:eastAsia="Calibri" w:cs="Times New Roman"/>
+                <w:sz w:val="20"/>
+                <w:szCs w:val="20"/>
+              </w:rPr>
+            </w:pPr>
+            <w:r>
+              <w:rPr>
+                <w:rFonts w:eastAsia="Calibri" w:cs="Times New Roman"/>
+                <w:sz w:val="20"/>
+                <w:szCs w:val="20"/>
+              </w:rPr>
+              <w:t>11</w:t>
+            </w:r>
+          </w:p>
+        </w:tc>
+        <w:tc>
+          <w:tcPr>
+            <w:tcW w:w="304" w:type="pct"/>
+            <w:tcBorders>
+              <w:top w:val="single" w:sz="4" w:space="0" w:color="auto"/>
+              <w:left w:val="single" w:sz="4" w:space="0" w:color="auto"/>
+              <w:bottom w:val="single" w:sz="4" w:space="0" w:color="auto"/>
+              <w:right w:val="single" w:sz="4" w:space="0" w:color="auto"/>
+            </w:tcBorders>
+            <w:vAlign w:val="center"/>
+            <w:hideMark/>
+          </w:tcPr>
+          <w:p>
+            <w:pPr>
+              <w:spacing w:line="240" w:lineRule="auto"/>
+              <w:ind w:firstLine="0"/>
+              <w:jc w:val="center"/>
+              <w:rPr>
+                <w:rFonts w:eastAsia="Calibri" w:cs="Times New Roman"/>
+                <w:sz w:val="20"/>
+                <w:szCs w:val="20"/>
+              </w:rPr>
+            </w:pPr>
+            <w:r>
+              <w:rPr>
+                <w:rFonts w:eastAsia="Calibri" w:cs="Times New Roman"/>
+                <w:sz w:val="20"/>
+                <w:szCs w:val="20"/>
+              </w:rPr>
+              <w:t>А</w:t>
+            </w:r>
+            <w:proofErr w:type="gramStart"/>
+            <w:r>
+              <w:rPr>
+                <w:rFonts w:eastAsia="Calibri" w:cs="Times New Roman"/>
+                <w:sz w:val="20"/>
+                <w:szCs w:val="20"/>
+              </w:rPr>
+              <w:t>4</w:t>
+            </w:r>
+            <w:proofErr w:type="gramEnd"/>
+          </w:p>
+        </w:tc>
+        <w:tc>
+          <w:tcPr>
+            <w:tcW w:w="1403" w:type="pct"/>
+            <w:gridSpan w:val="3"/>
+            <w:tcBorders>
+              <w:top w:val="single" w:sz="4" w:space="0" w:color="auto"/>
+              <w:left w:val="single" w:sz="4" w:space="0" w:color="auto"/>
+              <w:bottom w:val="single" w:sz="4" w:space="0" w:color="auto"/>
+              <w:right w:val="single" w:sz="4" w:space="0" w:color="auto"/>
+            </w:tcBorders>
+            <w:vAlign w:val="center"/>
+            <w:hideMark/>
+          </w:tcPr>
+          <w:p>
+            <w:pPr>
+              <w:spacing w:line="240" w:lineRule="auto"/>
+              <w:ind w:firstLine="0"/>
+              <w:jc w:val="left"/>
+              <w:rPr>
+                <w:rFonts w:eastAsia="Calibri" w:cs="Times New Roman"/>
+                <w:spacing w:val="-2"/>
+                <w:sz w:val="20"/>
+                <w:szCs w:val="20"/>
+              </w:rPr>
+            </w:pPr>
+            <w:r>
+              <w:rPr>
+                <w:rFonts w:eastAsia="Calibri" w:cs="Times New Roman"/>
+                <w:spacing w:val="-2"/>
+                <w:sz w:val="20"/>
+                <w:szCs w:val="20"/>
+              </w:rPr>
+              <w:t>ДП–30701114</w:t>
+            </w:r>
+            <w:r>
+              <w:rPr>
+                <w:rFonts w:eastAsia="Calibri" w:cs="Times New Roman"/>
+                <w:spacing w:val="-2"/>
+                <w:sz w:val="20"/>
+                <w:szCs w:val="20"/>
+                <w:lang w:val="en-US"/>
+              </w:rPr>
+              <w:t>/</w:t>
+            </w:r>
+            <w:r>
+              <w:rPr>
+                <w:rFonts w:eastAsia="Calibri" w:cs="Times New Roman"/>
+                <w:spacing w:val="-2"/>
+                <w:sz w:val="20"/>
+                <w:szCs w:val="20"/>
+              </w:rPr>
+              <w:t>06–2019-0</w:t>
+            </w:r>
+            <w:r>
+              <w:rPr>
+                <w:rFonts w:eastAsia="Calibri" w:cs="Times New Roman"/>
+                <w:spacing w:val="-2"/>
+                <w:sz w:val="20"/>
+                <w:szCs w:val="20"/>
+                <w:lang w:val="en-US"/>
+              </w:rPr>
+              <w:t>7-</w:t>
+            </w:r>
+            <w:r>
+              <w:rPr>
+                <w:rFonts w:eastAsia="Calibri" w:cs="Times New Roman"/>
+                <w:spacing w:val="-2"/>
+                <w:sz w:val="20"/>
+                <w:szCs w:val="20"/>
+              </w:rPr>
+              <w:t>ПЛ</w:t>
+            </w:r>
+          </w:p>
+        </w:tc>
+        <w:tc>
+          <w:tcPr>
+            <w:tcW w:w="1810" w:type="pct"/>
+            <w:tcBorders>
+              <w:top w:val="single" w:sz="4" w:space="0" w:color="auto"/>
+              <w:left w:val="single" w:sz="4" w:space="0" w:color="auto"/>
+              <w:bottom w:val="single" w:sz="4" w:space="0" w:color="auto"/>
+              <w:right w:val="single" w:sz="4" w:space="0" w:color="auto"/>
+            </w:tcBorders>
+          </w:tcPr>
+          <w:p>
+            <w:pPr>
+              <w:spacing w:line="240" w:lineRule="auto"/>
+              <w:ind w:firstLine="0"/>
+              <w:jc w:val="left"/>
+              <w:rPr>
+                <w:rFonts w:cs="Times New Roman"/>
+                <w:sz w:val="20"/>
+                <w:szCs w:val="20"/>
+              </w:rPr>
+            </w:pPr>
+            <w:r>
+              <w:rPr>
+                <w:rFonts w:cs="Times New Roman"/>
+                <w:sz w:val="20"/>
+                <w:szCs w:val="20"/>
+              </w:rPr>
+              <w:t>Логическая модель данных</w:t>
+            </w:r>
+          </w:p>
+        </w:tc>
+        <w:tc>
+          <w:tcPr>
+            <w:tcW w:w="333" w:type="pct"/>
+            <w:tcBorders>
+              <w:top w:val="single" w:sz="4" w:space="0" w:color="auto"/>
+              <w:left w:val="single" w:sz="4" w:space="0" w:color="auto"/>
+              <w:bottom w:val="single" w:sz="4" w:space="0" w:color="auto"/>
+              <w:right w:val="single" w:sz="4" w:space="0" w:color="auto"/>
+            </w:tcBorders>
+            <w:vAlign w:val="center"/>
+            <w:hideMark/>
+          </w:tcPr>
+          <w:p>
+            <w:pPr>
+              <w:spacing w:line="240" w:lineRule="auto"/>
+              <w:ind w:firstLine="0"/>
+              <w:jc w:val="center"/>
+              <w:rPr>
+                <w:rFonts w:eastAsia="Calibri" w:cs="Times New Roman"/>
+                <w:sz w:val="20"/>
+                <w:szCs w:val="20"/>
+              </w:rPr>
+            </w:pPr>
+            <w:r>
+              <w:rPr>
+                <w:rFonts w:eastAsia="Calibri" w:cs="Times New Roman"/>
+                <w:sz w:val="20"/>
+                <w:szCs w:val="20"/>
+              </w:rPr>
+              <w:t>1</w:t>
+            </w:r>
+          </w:p>
+        </w:tc>
+        <w:tc>
+          <w:tcPr>
+            <w:tcW w:w="817" w:type="pct"/>
+            <w:gridSpan w:val="2"/>
+            <w:tcBorders>
+              <w:top w:val="single" w:sz="4" w:space="0" w:color="auto"/>
+              <w:left w:val="single" w:sz="4" w:space="0" w:color="auto"/>
+              <w:bottom w:val="single" w:sz="4" w:space="0" w:color="auto"/>
+              <w:right w:val="single" w:sz="4" w:space="0" w:color="auto"/>
+            </w:tcBorders>
+          </w:tcPr>
+          <w:p>
+            <w:pPr>
+              <w:tabs>
+                <w:tab w:val="left" w:pos="0"/>
+              </w:tabs>
+              <w:spacing w:line="240" w:lineRule="auto"/>
+              <w:ind w:firstLine="0"/>
+              <w:jc w:val="left"/>
+              <w:rPr>
+                <w:rFonts w:eastAsia="Calibri" w:cs="Times New Roman"/>
+                <w:sz w:val="20"/>
+                <w:szCs w:val="20"/>
+              </w:rPr>
+            </w:pPr>
+          </w:p>
+        </w:tc>
+      </w:tr>
+      <w:tr>
+        <w:trPr>
+          <w:trHeight w:val="233"/>
+        </w:trPr>
+        <w:tc>
+          <w:tcPr>
+            <w:tcW w:w="333" w:type="pct"/>
+            <w:tcBorders>
+              <w:top w:val="single" w:sz="4" w:space="0" w:color="auto"/>
+              <w:left w:val="single" w:sz="4" w:space="0" w:color="auto"/>
+              <w:bottom w:val="single" w:sz="4" w:space="0" w:color="auto"/>
+              <w:right w:val="single" w:sz="4" w:space="0" w:color="auto"/>
+            </w:tcBorders>
+            <w:vAlign w:val="center"/>
+            <w:hideMark/>
+          </w:tcPr>
+          <w:p>
+            <w:pPr>
+              <w:spacing w:line="240" w:lineRule="auto"/>
+              <w:ind w:firstLine="0"/>
+              <w:jc w:val="center"/>
+              <w:rPr>
+                <w:rFonts w:eastAsia="Calibri" w:cs="Times New Roman"/>
+                <w:sz w:val="20"/>
+                <w:szCs w:val="20"/>
+              </w:rPr>
+            </w:pPr>
+            <w:r>
+              <w:rPr>
+                <w:rFonts w:eastAsia="Calibri" w:cs="Times New Roman"/>
+                <w:sz w:val="20"/>
+                <w:szCs w:val="20"/>
+              </w:rPr>
+              <w:t>12</w:t>
+            </w:r>
+          </w:p>
+        </w:tc>
+        <w:tc>
+          <w:tcPr>
+            <w:tcW w:w="304" w:type="pct"/>
+            <w:tcBorders>
+              <w:top w:val="single" w:sz="4" w:space="0" w:color="auto"/>
+              <w:left w:val="single" w:sz="4" w:space="0" w:color="auto"/>
+              <w:bottom w:val="single" w:sz="4" w:space="0" w:color="auto"/>
+              <w:right w:val="single" w:sz="4" w:space="0" w:color="auto"/>
+            </w:tcBorders>
+            <w:vAlign w:val="center"/>
+            <w:hideMark/>
+          </w:tcPr>
+          <w:p>
+            <w:pPr>
+              <w:spacing w:line="240" w:lineRule="auto"/>
+              <w:ind w:firstLine="0"/>
+              <w:jc w:val="center"/>
+              <w:rPr>
+                <w:rFonts w:eastAsia="Calibri" w:cs="Times New Roman"/>
+                <w:sz w:val="20"/>
+                <w:szCs w:val="20"/>
+              </w:rPr>
+            </w:pPr>
+            <w:r>
+              <w:rPr>
+                <w:rFonts w:eastAsia="Calibri" w:cs="Times New Roman"/>
+                <w:sz w:val="20"/>
+                <w:szCs w:val="20"/>
+              </w:rPr>
+              <w:t>А</w:t>
+            </w:r>
+            <w:proofErr w:type="gramStart"/>
+            <w:r>
+              <w:rPr>
+                <w:rFonts w:eastAsia="Calibri" w:cs="Times New Roman"/>
+                <w:sz w:val="20"/>
+                <w:szCs w:val="20"/>
+              </w:rPr>
+              <w:t>4</w:t>
+            </w:r>
+            <w:proofErr w:type="gramEnd"/>
+          </w:p>
+        </w:tc>
+        <w:tc>
+          <w:tcPr>
+            <w:tcW w:w="1403" w:type="pct"/>
+            <w:gridSpan w:val="3"/>
+            <w:tcBorders>
+              <w:top w:val="single" w:sz="4" w:space="0" w:color="auto"/>
+              <w:left w:val="single" w:sz="4" w:space="0" w:color="auto"/>
+              <w:bottom w:val="single" w:sz="4" w:space="0" w:color="auto"/>
+              <w:right w:val="single" w:sz="4" w:space="0" w:color="auto"/>
+            </w:tcBorders>
+            <w:vAlign w:val="center"/>
+            <w:hideMark/>
+          </w:tcPr>
+          <w:p>
+            <w:pPr>
+              <w:spacing w:line="240" w:lineRule="auto"/>
+              <w:ind w:firstLine="0"/>
+              <w:jc w:val="left"/>
+              <w:rPr>
+                <w:rFonts w:eastAsia="Calibri" w:cs="Times New Roman"/>
+                <w:spacing w:val="-2"/>
+                <w:sz w:val="20"/>
+                <w:szCs w:val="20"/>
+              </w:rPr>
+            </w:pPr>
+            <w:r>
+              <w:rPr>
+                <w:rFonts w:eastAsia="Calibri" w:cs="Times New Roman"/>
+                <w:spacing w:val="-2"/>
+                <w:sz w:val="20"/>
+                <w:szCs w:val="20"/>
+              </w:rPr>
+              <w:t>ДП–30701114</w:t>
+            </w:r>
+            <w:r>
+              <w:rPr>
+                <w:rFonts w:eastAsia="Calibri" w:cs="Times New Roman"/>
+                <w:spacing w:val="-2"/>
+                <w:sz w:val="20"/>
+                <w:szCs w:val="20"/>
+                <w:lang w:val="en-US"/>
+              </w:rPr>
+              <w:t>/</w:t>
+            </w:r>
+            <w:r>
+              <w:rPr>
+                <w:rFonts w:eastAsia="Calibri" w:cs="Times New Roman"/>
+                <w:spacing w:val="-2"/>
+                <w:sz w:val="20"/>
+                <w:szCs w:val="20"/>
+              </w:rPr>
               <w:t>06–2019-08</w:t>
             </w:r>
             <w:r>
@@ -3587,7 +3594,7 @@
                 <w:sz w:val="20"/>
                 <w:szCs w:val="20"/>
               </w:rPr>
-              <w:t>Физическая модель базы данных на уровне атрибутов</w:t>
+              <w:t>Физическая модель базы данных</w:t>
             </w:r>
           </w:p>
         </w:tc>
@@ -3833,7 +3840,7 @@
                 <w:sz w:val="20"/>
                 <w:szCs w:val="20"/>
               </w:rPr>
-              <w:t>Схема взаимодействия компонентов MVC</w:t>
+              <w:t>Архитектура компонентов разработанного серверного модуля</w:t>
             </w:r>
           </w:p>
         </w:tc>
@@ -3900,7 +3907,7 @@
       </w:tr>
       <w:tr>
         <w:trPr>
-          <w:trHeight w:val="390"/>
+          <w:trHeight w:val="391"/>
         </w:trPr>
         <w:tc>
           <w:tcPr>
@@ -4474,9 +4481,6 @@
           </w:tcPr>
           <w:p>
             <w:pPr>
-              <w:tabs>
-                <w:tab w:val="left" w:pos="0"/>
-              </w:tabs>
               <w:spacing w:line="240" w:lineRule="auto"/>
               <w:ind w:firstLine="0"/>
               <w:jc w:val="center"/>
@@ -4877,7 +4881,6 @@
               <w:rPr>
                 <w:rFonts w:eastAsia="Calibri" w:cs="Times New Roman"/>
                 <w:sz w:val="22"/>
-                <w:highlight w:val="yellow"/>
               </w:rPr>
             </w:pPr>
           </w:p>
@@ -7761,7 +7764,7 @@
       </w:tr>
       <w:tr>
         <w:trPr>
-          <w:trHeight w:val="235"/>
+          <w:trHeight w:val="396"/>
         </w:trPr>
         <w:tc>
           <w:tcPr>
@@ -7911,7 +7914,7 @@
       </w:tr>
       <w:tr>
         <w:trPr>
-          <w:trHeight w:val="294"/>
+          <w:trHeight w:val="274"/>
         </w:trPr>
         <w:tc>
           <w:tcPr>
@@ -8061,7 +8064,157 @@
       </w:tr>
       <w:tr>
         <w:trPr>
-          <w:trHeight w:val="294"/>
+          <w:trHeight w:val="295"/>
+        </w:trPr>
+        <w:tc>
+          <w:tcPr>
+            <w:tcW w:w="333" w:type="pct"/>
+            <w:tcBorders>
+              <w:top w:val="single" w:sz="4" w:space="0" w:color="auto"/>
+              <w:left w:val="single" w:sz="4" w:space="0" w:color="auto"/>
+              <w:bottom w:val="single" w:sz="4" w:space="0" w:color="auto"/>
+              <w:right w:val="single" w:sz="4" w:space="0" w:color="auto"/>
+            </w:tcBorders>
+          </w:tcPr>
+          <w:p>
+            <w:pPr>
+              <w:spacing w:line="240" w:lineRule="auto"/>
+              <w:ind w:firstLine="0"/>
+              <w:jc w:val="center"/>
+              <w:rPr>
+                <w:rFonts w:eastAsia="Calibri" w:cs="Times New Roman"/>
+                <w:sz w:val="22"/>
+              </w:rPr>
+            </w:pPr>
+          </w:p>
+        </w:tc>
+        <w:tc>
+          <w:tcPr>
+            <w:tcW w:w="304" w:type="pct"/>
+            <w:tcBorders>
+              <w:top w:val="single" w:sz="4" w:space="0" w:color="auto"/>
+              <w:left w:val="single" w:sz="4" w:space="0" w:color="auto"/>
+              <w:bottom w:val="single" w:sz="4" w:space="0" w:color="auto"/>
+              <w:right w:val="single" w:sz="4" w:space="0" w:color="auto"/>
+            </w:tcBorders>
+          </w:tcPr>
+          <w:p>
+            <w:pPr>
+              <w:spacing w:line="240" w:lineRule="auto"/>
+              <w:ind w:firstLine="0"/>
+              <w:jc w:val="center"/>
+              <w:rPr>
+                <w:rFonts w:eastAsia="Calibri" w:cs="Times New Roman"/>
+                <w:sz w:val="22"/>
+              </w:rPr>
+            </w:pPr>
+          </w:p>
+        </w:tc>
+        <w:tc>
+          <w:tcPr>
+            <w:tcW w:w="1403" w:type="pct"/>
+            <w:gridSpan w:val="3"/>
+            <w:tcBorders>
+              <w:top w:val="single" w:sz="4" w:space="0" w:color="auto"/>
+              <w:left w:val="single" w:sz="4" w:space="0" w:color="auto"/>
+              <w:bottom w:val="single" w:sz="4" w:space="0" w:color="auto"/>
+              <w:right w:val="single" w:sz="4" w:space="0" w:color="auto"/>
+            </w:tcBorders>
+          </w:tcPr>
+          <w:p>
+            <w:pPr>
+              <w:spacing w:line="240" w:lineRule="auto"/>
+              <w:ind w:firstLine="0"/>
+              <w:jc w:val="left"/>
+              <w:rPr>
+                <w:rFonts w:eastAsia="Calibri" w:cs="Times New Roman"/>
+                <w:spacing w:val="-2"/>
+                <w:sz w:val="22"/>
+              </w:rPr>
+            </w:pPr>
+          </w:p>
+        </w:tc>
+        <w:tc>
+          <w:tcPr>
+            <w:tcW w:w="1810" w:type="pct"/>
+            <w:tcBorders>
+              <w:top w:val="single" w:sz="4" w:space="0" w:color="auto"/>
+              <w:left w:val="single" w:sz="4" w:space="0" w:color="auto"/>
+              <w:bottom w:val="single" w:sz="4" w:space="0" w:color="auto"/>
+              <w:right w:val="single" w:sz="4" w:space="0" w:color="auto"/>
+            </w:tcBorders>
+          </w:tcPr>
+          <w:p>
+            <w:pPr>
+              <w:tabs>
+                <w:tab w:val="left" w:pos="-2808"/>
+              </w:tabs>
+              <w:spacing w:line="240" w:lineRule="auto"/>
+              <w:ind w:firstLine="0"/>
+              <w:jc w:val="left"/>
+              <w:rPr>
+                <w:rFonts w:eastAsia="Calibri" w:cs="Times New Roman"/>
+                <w:sz w:val="22"/>
+              </w:rPr>
+            </w:pPr>
+          </w:p>
+        </w:tc>
+        <w:tc>
+          <w:tcPr>
+            <w:tcW w:w="333" w:type="pct"/>
+            <w:tcBorders>
+              <w:top w:val="single" w:sz="4" w:space="0" w:color="auto"/>
+              <w:left w:val="single" w:sz="4" w:space="0" w:color="auto"/>
+              <w:bottom w:val="single" w:sz="4" w:space="0" w:color="auto"/>
+              <w:right w:val="single" w:sz="4" w:space="0" w:color="auto"/>
+            </w:tcBorders>
+          </w:tcPr>
+          <w:p>
+            <w:pPr>
+              <w:tabs>
+                <w:tab w:val="left" w:pos="0"/>
+              </w:tabs>
+              <w:spacing w:line="240" w:lineRule="auto"/>
+              <w:ind w:firstLine="0"/>
+              <w:jc w:val="center"/>
+              <w:rPr>
+                <w:rFonts w:eastAsia="Calibri" w:cs="Times New Roman"/>
+                <w:sz w:val="22"/>
+                <w:highlight w:val="yellow"/>
+              </w:rPr>
+            </w:pPr>
+          </w:p>
+        </w:tc>
+        <w:tc>
+          <w:tcPr>
+            <w:tcW w:w="817" w:type="pct"/>
+            <w:gridSpan w:val="2"/>
+            <w:tcBorders>
+              <w:top w:val="single" w:sz="4" w:space="0" w:color="auto"/>
+              <w:left w:val="single" w:sz="4" w:space="0" w:color="auto"/>
+              <w:bottom w:val="single" w:sz="4" w:space="0" w:color="auto"/>
+              <w:right w:val="single" w:sz="4" w:space="0" w:color="auto"/>
+            </w:tcBorders>
+          </w:tcPr>
+          <w:p>
+            <w:pPr>
+              <w:tabs>
+                <w:tab w:val="left" w:pos="0"/>
+              </w:tabs>
+              <w:spacing w:line="240" w:lineRule="auto"/>
+              <w:ind w:firstLine="0"/>
+              <w:jc w:val="left"/>
+              <w:rPr>
+                <w:rFonts w:eastAsia="Calibri" w:cs="Times New Roman"/>
+                <w:sz w:val="22"/>
+              </w:rPr>
+            </w:pPr>
+          </w:p>
+        </w:tc>
+      </w:tr>
+      <w:tr>
+        <w:trPr>
+          <w:trHeight w:val="295"/>
         </w:trPr>
         <w:tc>
           <w:tcPr>
@@ -11235,7 +11388,7 @@
 </file>
 
 <file path=customXml/itemProps1.xml><?xml version="1.0" encoding="utf-8"?>
-<ds:datastoreItem xmlns:ds="http://schemas.openxmlformats.org/officeDocument/2006/customXml" ds:itemID="{BEC6DADE-5605-422A-8DE0-6C47F6A3DE32}">
+<ds:datastoreItem xmlns:ds="http://schemas.openxmlformats.org/officeDocument/2006/customXml" ds:itemID="{533C6D2B-7809-4E0A-8EE1-8A1E1F5B833A}">
   <ds:schemaRefs>
     <ds:schemaRef ds:uri="http://schemas.openxmlformats.org/officeDocument/2006/bibliography"/>
   </ds:schemaRefs>

</xml_diff>